<commit_message>
added no update update
</commit_message>
<xml_diff>
--- a/ProjectManagement/minutes/5 Dec - daily scrum - sprint 3.docx
+++ b/ProjectManagement/minutes/5 Dec - daily scrum - sprint 3.docx
@@ -1,6 +1,6 @@
 
 <file path=word/document.xml><?xml version="1.0" encoding="utf-8"?>
-<w:document xmlns:wpc="http://schemas.microsoft.com/office/word/2010/wordprocessingCanvas" xmlns:cx="http://schemas.microsoft.com/office/drawing/2014/chartex" xmlns:cx1="http://schemas.microsoft.com/office/drawing/2015/9/8/chartex" xmlns:cx2="http://schemas.microsoft.com/office/drawing/2015/10/21/chartex" xmlns:cx3="http://schemas.microsoft.com/office/drawing/2016/5/9/chartex" xmlns:cx4="http://schemas.microsoft.com/office/drawing/2016/5/10/chartex" xmlns:cx5="http://schemas.microsoft.com/office/drawing/2016/5/11/chartex" xmlns:cx6="http://schemas.microsoft.com/office/drawing/2016/5/12/chartex" xmlns:cx7="http://schemas.microsoft.com/office/drawing/2016/5/13/chartex" xmlns:cx8="http://schemas.microsoft.com/office/drawing/2016/5/14/chartex" xmlns:mc="http://schemas.openxmlformats.org/markup-compatibility/2006" xmlns:aink="http://schemas.microsoft.com/office/drawing/2016/ink" xmlns:am3d="http://schemas.microsoft.com/office/drawing/2017/model3d" xmlns:o="urn:schemas-microsoft-com:office:office" xmlns:r="http://schemas.openxmlformats.org/officeDocument/2006/relationships" xmlns:m="http://schemas.openxmlformats.org/officeDocument/2006/math" xmlns:v="urn:schemas-microsoft-com:vml" xmlns:wp14="http://schemas.microsoft.com/office/word/2010/wordprocessingDrawing" xmlns:wp="http://schemas.openxmlformats.org/drawingml/2006/wordprocessingDrawing" xmlns:w10="urn:schemas-microsoft-com:office:word" xmlns:w="http://schemas.openxmlformats.org/wordprocessingml/2006/main" xmlns:w14="http://schemas.microsoft.com/office/word/2010/wordml" xmlns:w15="http://schemas.microsoft.com/office/word/2012/wordml" xmlns:w16cex="http://schemas.microsoft.com/office/word/2018/wordml/cex" xmlns:w16cid="http://schemas.microsoft.com/office/word/2016/wordml/cid" xmlns:w16="http://schemas.microsoft.com/office/word/2018/wordml" xmlns:w16sdtdh="http://schemas.microsoft.com/office/word/2020/wordml/sdtdatahash" xmlns:w16se="http://schemas.microsoft.com/office/word/2015/wordml/symex" xmlns:wpg="http://schemas.microsoft.com/office/word/2010/wordprocessingGroup" xmlns:wpi="http://schemas.microsoft.com/office/word/2010/wordprocessingInk" xmlns:wne="http://schemas.microsoft.com/office/word/2006/wordml" xmlns:wps="http://schemas.microsoft.com/office/word/2010/wordprocessingShape" mc:Ignorable="w14 w15 w16se w16cid w16 w16cex w16sdtdh wp14">
+<w:document xmlns:wpc="http://schemas.microsoft.com/office/word/2010/wordprocessingCanvas" xmlns:cx="http://schemas.microsoft.com/office/drawing/2014/chartex" xmlns:cx1="http://schemas.microsoft.com/office/drawing/2015/9/8/chartex" xmlns:mc="http://schemas.openxmlformats.org/markup-compatibility/2006" xmlns:o="urn:schemas-microsoft-com:office:office" xmlns:r="http://schemas.openxmlformats.org/officeDocument/2006/relationships" xmlns:m="http://schemas.openxmlformats.org/officeDocument/2006/math" xmlns:v="urn:schemas-microsoft-com:vml" xmlns:wp14="http://schemas.microsoft.com/office/word/2010/wordprocessingDrawing" xmlns:wp="http://schemas.openxmlformats.org/drawingml/2006/wordprocessingDrawing" xmlns:w10="urn:schemas-microsoft-com:office:word" xmlns:w="http://schemas.openxmlformats.org/wordprocessingml/2006/main" xmlns:w14="http://schemas.microsoft.com/office/word/2010/wordml" xmlns:w15="http://schemas.microsoft.com/office/word/2012/wordml" xmlns:w16se="http://schemas.microsoft.com/office/word/2015/wordml/symex" xmlns:wpg="http://schemas.microsoft.com/office/word/2010/wordprocessingGroup" xmlns:wpi="http://schemas.microsoft.com/office/word/2010/wordprocessingInk" xmlns:wne="http://schemas.microsoft.com/office/word/2006/wordml" xmlns:wps="http://schemas.microsoft.com/office/word/2010/wordprocessingShape" mc:Ignorable="w14 w15 w16se wp14">
   <w:body>
     <w:p>
       <w:pPr>
@@ -313,17 +313,31 @@
           <w:lang w:eastAsia="en-SG"/>
         </w:rPr>
       </w:pPr>
-      <w:r>
-        <w:rPr>
-          <w:rFonts w:ascii="Lato" w:eastAsia="Times New Roman" w:hAnsi="Lato" w:cs="Lato"/>
-          <w:b/>
-          <w:bCs/>
-          <w:color w:val="2D3B45"/>
-          <w:sz w:val="24"/>
-          <w:szCs w:val="24"/>
-          <w:lang w:eastAsia="en-SG"/>
-        </w:rPr>
-        <w:t xml:space="preserve">Github: </w:t>
+      <w:proofErr w:type="spellStart"/>
+      <w:r>
+        <w:rPr>
+          <w:rFonts w:ascii="Lato" w:eastAsia="Times New Roman" w:hAnsi="Lato" w:cs="Lato"/>
+          <w:b/>
+          <w:bCs/>
+          <w:color w:val="2D3B45"/>
+          <w:sz w:val="24"/>
+          <w:szCs w:val="24"/>
+          <w:lang w:eastAsia="en-SG"/>
+        </w:rPr>
+        <w:t>Github</w:t>
+      </w:r>
+      <w:proofErr w:type="spellEnd"/>
+      <w:r>
+        <w:rPr>
+          <w:rFonts w:ascii="Lato" w:eastAsia="Times New Roman" w:hAnsi="Lato" w:cs="Lato"/>
+          <w:b/>
+          <w:bCs/>
+          <w:color w:val="2D3B45"/>
+          <w:sz w:val="24"/>
+          <w:szCs w:val="24"/>
+          <w:lang w:eastAsia="en-SG"/>
+        </w:rPr>
+        <w:t xml:space="preserve">: </w:t>
       </w:r>
       <w:hyperlink r:id="rId5" w:history="1">
         <w:r>
@@ -674,79 +688,7 @@
           <w:szCs w:val="24"/>
           <w:lang w:eastAsia="en-SG"/>
         </w:rPr>
-        <w:t xml:space="preserve">. </w:t>
-      </w:r>
-      <w:r>
-        <w:rPr>
-          <w:rFonts w:ascii="Lato" w:eastAsia="Times New Roman" w:hAnsi="Lato" w:cs="Lato"/>
-          <w:b/>
-          <w:bCs/>
-          <w:color w:val="2D3B45"/>
-          <w:sz w:val="24"/>
-          <w:szCs w:val="24"/>
-          <w:lang w:eastAsia="en-SG"/>
-        </w:rPr>
-        <w:t>Production site is updat</w:t>
-      </w:r>
-      <w:r>
-        <w:rPr>
-          <w:rFonts w:ascii="Lato" w:eastAsia="Times New Roman" w:hAnsi="Lato" w:cs="Lato"/>
-          <w:b/>
-          <w:bCs/>
-          <w:color w:val="2D3B45"/>
-          <w:sz w:val="24"/>
-          <w:szCs w:val="24"/>
-          <w:lang w:eastAsia="en-SG"/>
-        </w:rPr>
-        <w:t>ed</w:t>
-      </w:r>
-      <w:r>
-        <w:rPr>
-          <w:rFonts w:ascii="Lato" w:eastAsia="Times New Roman" w:hAnsi="Lato" w:cs="Lato"/>
-          <w:b/>
-          <w:bCs/>
-          <w:color w:val="2D3B45"/>
-          <w:sz w:val="24"/>
-          <w:szCs w:val="24"/>
-          <w:lang w:eastAsia="en-SG"/>
-        </w:rPr>
-        <w:t xml:space="preserve"> and user can n</w:t>
-      </w:r>
-      <w:r>
-        <w:rPr>
-          <w:rFonts w:ascii="Lato" w:eastAsia="Times New Roman" w:hAnsi="Lato" w:cs="Lato"/>
-          <w:b/>
-          <w:bCs/>
-          <w:color w:val="2D3B45"/>
-          <w:sz w:val="24"/>
-          <w:szCs w:val="24"/>
-          <w:lang w:eastAsia="en-SG"/>
-        </w:rPr>
-        <w:t>o</w:t>
-      </w:r>
-      <w:r>
-        <w:rPr>
-          <w:rFonts w:ascii="Lato" w:eastAsia="Times New Roman" w:hAnsi="Lato" w:cs="Lato"/>
-          <w:b/>
-          <w:bCs/>
-          <w:color w:val="2D3B45"/>
-          <w:sz w:val="24"/>
-          <w:szCs w:val="24"/>
-          <w:lang w:eastAsia="en-SG"/>
-        </w:rPr>
-        <w:t>w purchase and view</w:t>
-      </w:r>
-      <w:r>
-        <w:rPr>
-          <w:rFonts w:ascii="Lato" w:eastAsia="Times New Roman" w:hAnsi="Lato" w:cs="Lato"/>
-          <w:b/>
-          <w:bCs/>
-          <w:color w:val="2D3B45"/>
-          <w:sz w:val="24"/>
-          <w:szCs w:val="24"/>
-          <w:lang w:eastAsia="en-SG"/>
-        </w:rPr>
-        <w:t xml:space="preserve"> insurance certificate</w:t>
+        <w:t>. Production site is updated and user can now purchase and view insurance certificate</w:t>
       </w:r>
     </w:p>
     <w:p>
@@ -814,17 +756,31 @@
           <w:lang w:eastAsia="en-SG"/>
         </w:rPr>
       </w:pPr>
-      <w:r>
-        <w:rPr>
-          <w:rFonts w:ascii="Lato" w:eastAsia="Times New Roman" w:hAnsi="Lato" w:cs="Lato"/>
-          <w:b/>
-          <w:bCs/>
-          <w:color w:val="2D3B45"/>
-          <w:sz w:val="24"/>
-          <w:szCs w:val="24"/>
-          <w:lang w:eastAsia="en-SG"/>
-        </w:rPr>
-        <w:t>Soheil:</w:t>
+      <w:proofErr w:type="spellStart"/>
+      <w:r>
+        <w:rPr>
+          <w:rFonts w:ascii="Lato" w:eastAsia="Times New Roman" w:hAnsi="Lato" w:cs="Lato"/>
+          <w:b/>
+          <w:bCs/>
+          <w:color w:val="2D3B45"/>
+          <w:sz w:val="24"/>
+          <w:szCs w:val="24"/>
+          <w:lang w:eastAsia="en-SG"/>
+        </w:rPr>
+        <w:t>Soheil</w:t>
+      </w:r>
+      <w:proofErr w:type="spellEnd"/>
+      <w:r>
+        <w:rPr>
+          <w:rFonts w:ascii="Lato" w:eastAsia="Times New Roman" w:hAnsi="Lato" w:cs="Lato"/>
+          <w:b/>
+          <w:bCs/>
+          <w:color w:val="2D3B45"/>
+          <w:sz w:val="24"/>
+          <w:szCs w:val="24"/>
+          <w:lang w:eastAsia="en-SG"/>
+        </w:rPr>
+        <w:t>:</w:t>
       </w:r>
     </w:p>
     <w:p>
@@ -993,17 +949,31 @@
           <w:lang w:eastAsia="en-SG"/>
         </w:rPr>
       </w:pPr>
-      <w:r>
-        <w:rPr>
-          <w:rFonts w:ascii="Lato" w:eastAsia="Times New Roman" w:hAnsi="Lato" w:cs="Lato"/>
-          <w:b/>
-          <w:bCs/>
-          <w:color w:val="2D3B45"/>
-          <w:sz w:val="24"/>
-          <w:szCs w:val="24"/>
-          <w:lang w:eastAsia="en-SG"/>
-        </w:rPr>
-        <w:t>Atil:</w:t>
+      <w:proofErr w:type="spellStart"/>
+      <w:r>
+        <w:rPr>
+          <w:rFonts w:ascii="Lato" w:eastAsia="Times New Roman" w:hAnsi="Lato" w:cs="Lato"/>
+          <w:b/>
+          <w:bCs/>
+          <w:color w:val="2D3B45"/>
+          <w:sz w:val="24"/>
+          <w:szCs w:val="24"/>
+          <w:lang w:eastAsia="en-SG"/>
+        </w:rPr>
+        <w:t>Atil</w:t>
+      </w:r>
+      <w:proofErr w:type="spellEnd"/>
+      <w:r>
+        <w:rPr>
+          <w:rFonts w:ascii="Lato" w:eastAsia="Times New Roman" w:hAnsi="Lato" w:cs="Lato"/>
+          <w:b/>
+          <w:bCs/>
+          <w:color w:val="2D3B45"/>
+          <w:sz w:val="24"/>
+          <w:szCs w:val="24"/>
+          <w:lang w:eastAsia="en-SG"/>
+        </w:rPr>
+        <w:t>:</w:t>
       </w:r>
     </w:p>
     <w:p>
@@ -1030,17 +1000,31 @@
       <w:pPr>
         <w:shd w:val="clear" w:color="auto" w:fill="F5F5F5"/>
         <w:spacing w:after="0" w:line="240" w:lineRule="auto"/>
-        <w:ind w:left="720"/>
-        <w:rPr>
-          <w:rFonts w:ascii="Lato" w:eastAsia="Times New Roman" w:hAnsi="Lato" w:cs="Lato"/>
-          <w:b/>
-          <w:bCs/>
-          <w:color w:val="2D3B45"/>
-          <w:sz w:val="24"/>
-          <w:szCs w:val="24"/>
-          <w:lang w:eastAsia="en-SG"/>
-        </w:rPr>
-      </w:pPr>
+        <w:rPr>
+          <w:rFonts w:ascii="Lato" w:eastAsia="Times New Roman" w:hAnsi="Lato" w:cs="Lato"/>
+          <w:b/>
+          <w:bCs/>
+          <w:color w:val="2D3B45"/>
+          <w:sz w:val="24"/>
+          <w:szCs w:val="24"/>
+          <w:lang w:eastAsia="en-SG"/>
+        </w:rPr>
+      </w:pPr>
+      <w:r>
+        <w:rPr>
+          <w:rFonts w:ascii="Lato" w:eastAsia="Times New Roman" w:hAnsi="Lato" w:cs="Lato"/>
+          <w:b/>
+          <w:bCs/>
+          <w:color w:val="2D3B45"/>
+          <w:sz w:val="24"/>
+          <w:szCs w:val="24"/>
+          <w:lang w:eastAsia="en-SG"/>
+        </w:rPr>
+        <w:tab/>
+        <w:t xml:space="preserve"> No updates</w:t>
+      </w:r>
+      <w:bookmarkStart w:id="1" w:name="_GoBack"/>
+      <w:bookmarkEnd w:id="1"/>
     </w:p>
     <w:p>
       <w:pPr>
@@ -1057,17 +1041,31 @@
           <w:lang w:eastAsia="en-SG"/>
         </w:rPr>
       </w:pPr>
-      <w:r>
-        <w:rPr>
-          <w:rFonts w:ascii="Lato" w:eastAsia="Times New Roman" w:hAnsi="Lato" w:cs="Lato"/>
-          <w:b/>
-          <w:bCs/>
-          <w:color w:val="2D3B45"/>
-          <w:sz w:val="24"/>
-          <w:szCs w:val="24"/>
-          <w:lang w:eastAsia="en-SG"/>
-        </w:rPr>
-        <w:t>Taryar:</w:t>
+      <w:proofErr w:type="spellStart"/>
+      <w:r>
+        <w:rPr>
+          <w:rFonts w:ascii="Lato" w:eastAsia="Times New Roman" w:hAnsi="Lato" w:cs="Lato"/>
+          <w:b/>
+          <w:bCs/>
+          <w:color w:val="2D3B45"/>
+          <w:sz w:val="24"/>
+          <w:szCs w:val="24"/>
+          <w:lang w:eastAsia="en-SG"/>
+        </w:rPr>
+        <w:t>Taryar</w:t>
+      </w:r>
+      <w:proofErr w:type="spellEnd"/>
+      <w:r>
+        <w:rPr>
+          <w:rFonts w:ascii="Lato" w:eastAsia="Times New Roman" w:hAnsi="Lato" w:cs="Lato"/>
+          <w:b/>
+          <w:bCs/>
+          <w:color w:val="2D3B45"/>
+          <w:sz w:val="24"/>
+          <w:szCs w:val="24"/>
+          <w:lang w:eastAsia="en-SG"/>
+        </w:rPr>
+        <w:t>:</w:t>
       </w:r>
     </w:p>
     <w:p>
@@ -1099,19 +1097,7 @@
           <w:szCs w:val="24"/>
           <w:lang w:eastAsia="en-SG"/>
         </w:rPr>
-        <w:t xml:space="preserve">Updated </w:t>
-      </w:r>
-      <w:r>
-        <w:rPr>
-          <w:rFonts w:ascii="Lato" w:eastAsia="Times New Roman" w:hAnsi="Lato" w:cs="Lato"/>
-          <w:b/>
-          <w:bCs/>
-          <w:color w:val="2D3B45"/>
-          <w:sz w:val="24"/>
-          <w:szCs w:val="24"/>
-          <w:lang w:eastAsia="en-SG"/>
-        </w:rPr>
-        <w:t>4</w:t>
+        <w:t>Updated 4</w:t>
       </w:r>
       <w:r>
         <w:rPr>
@@ -1350,17 +1336,31 @@
           <w:lang w:eastAsia="en-SG"/>
         </w:rPr>
       </w:pPr>
-      <w:r>
-        <w:rPr>
-          <w:rFonts w:ascii="Lato" w:eastAsia="Times New Roman" w:hAnsi="Lato" w:cs="Lato"/>
-          <w:b/>
-          <w:bCs/>
-          <w:color w:val="2D3B45"/>
-          <w:sz w:val="24"/>
-          <w:szCs w:val="24"/>
-          <w:lang w:eastAsia="en-SG"/>
-        </w:rPr>
-        <w:t>Soheil:</w:t>
+      <w:proofErr w:type="spellStart"/>
+      <w:r>
+        <w:rPr>
+          <w:rFonts w:ascii="Lato" w:eastAsia="Times New Roman" w:hAnsi="Lato" w:cs="Lato"/>
+          <w:b/>
+          <w:bCs/>
+          <w:color w:val="2D3B45"/>
+          <w:sz w:val="24"/>
+          <w:szCs w:val="24"/>
+          <w:lang w:eastAsia="en-SG"/>
+        </w:rPr>
+        <w:t>Soheil</w:t>
+      </w:r>
+      <w:proofErr w:type="spellEnd"/>
+      <w:r>
+        <w:rPr>
+          <w:rFonts w:ascii="Lato" w:eastAsia="Times New Roman" w:hAnsi="Lato" w:cs="Lato"/>
+          <w:b/>
+          <w:bCs/>
+          <w:color w:val="2D3B45"/>
+          <w:sz w:val="24"/>
+          <w:szCs w:val="24"/>
+          <w:lang w:eastAsia="en-SG"/>
+        </w:rPr>
+        <w:t>:</w:t>
       </w:r>
     </w:p>
     <w:p>
@@ -1405,8 +1405,22 @@
           <w:szCs w:val="24"/>
           <w:lang w:eastAsia="en-SG"/>
         </w:rPr>
-        <w:t xml:space="preserve"> working on the powerpoint</w:t>
-      </w:r>
+        <w:t xml:space="preserve"> working on the </w:t>
+      </w:r>
+      <w:proofErr w:type="spellStart"/>
+      <w:r>
+        <w:rPr>
+          <w:rFonts w:ascii="Lato" w:eastAsia="Times New Roman" w:hAnsi="Lato" w:cs="Lato"/>
+          <w:b/>
+          <w:bCs/>
+          <w:color w:val="2D3B45"/>
+          <w:sz w:val="24"/>
+          <w:szCs w:val="24"/>
+          <w:lang w:eastAsia="en-SG"/>
+        </w:rPr>
+        <w:t>powerpoint</w:t>
+      </w:r>
+      <w:proofErr w:type="spellEnd"/>
       <w:r>
         <w:rPr>
           <w:rFonts w:ascii="Lato" w:eastAsia="Times New Roman" w:hAnsi="Lato" w:cs="Lato"/>
@@ -1461,7 +1475,6 @@
           <w:szCs w:val="24"/>
           <w:lang w:eastAsia="en-SG"/>
         </w:rPr>
-        <w:lastRenderedPageBreak/>
         <w:t>Mitchell:</w:t>
       </w:r>
     </w:p>
@@ -1528,8 +1541,22 @@
           <w:szCs w:val="24"/>
           <w:lang w:eastAsia="en-SG"/>
         </w:rPr>
-        <w:t>Makes updates to the UI verbiage as requested by Soheil</w:t>
-      </w:r>
+        <w:t xml:space="preserve">Makes updates to the UI verbiage as requested by </w:t>
+      </w:r>
+      <w:proofErr w:type="spellStart"/>
+      <w:r>
+        <w:rPr>
+          <w:rFonts w:ascii="Lato" w:eastAsia="Times New Roman" w:hAnsi="Lato" w:cs="Lato"/>
+          <w:b/>
+          <w:bCs/>
+          <w:color w:val="2D3B45"/>
+          <w:sz w:val="24"/>
+          <w:szCs w:val="24"/>
+          <w:lang w:eastAsia="en-SG"/>
+        </w:rPr>
+        <w:t>Soheil</w:t>
+      </w:r>
+      <w:proofErr w:type="spellEnd"/>
     </w:p>
     <w:p>
       <w:pPr>
@@ -1563,17 +1590,31 @@
           <w:lang w:eastAsia="en-SG"/>
         </w:rPr>
       </w:pPr>
-      <w:r>
-        <w:rPr>
-          <w:rFonts w:ascii="Lato" w:eastAsia="Times New Roman" w:hAnsi="Lato" w:cs="Lato"/>
-          <w:b/>
-          <w:bCs/>
-          <w:color w:val="2D3B45"/>
-          <w:sz w:val="24"/>
-          <w:szCs w:val="24"/>
-          <w:lang w:eastAsia="en-SG"/>
-        </w:rPr>
-        <w:t>Atil:</w:t>
+      <w:proofErr w:type="spellStart"/>
+      <w:r>
+        <w:rPr>
+          <w:rFonts w:ascii="Lato" w:eastAsia="Times New Roman" w:hAnsi="Lato" w:cs="Lato"/>
+          <w:b/>
+          <w:bCs/>
+          <w:color w:val="2D3B45"/>
+          <w:sz w:val="24"/>
+          <w:szCs w:val="24"/>
+          <w:lang w:eastAsia="en-SG"/>
+        </w:rPr>
+        <w:t>Atil</w:t>
+      </w:r>
+      <w:proofErr w:type="spellEnd"/>
+      <w:r>
+        <w:rPr>
+          <w:rFonts w:ascii="Lato" w:eastAsia="Times New Roman" w:hAnsi="Lato" w:cs="Lato"/>
+          <w:b/>
+          <w:bCs/>
+          <w:color w:val="2D3B45"/>
+          <w:sz w:val="24"/>
+          <w:szCs w:val="24"/>
+          <w:lang w:eastAsia="en-SG"/>
+        </w:rPr>
+        <w:t>:</w:t>
       </w:r>
     </w:p>
     <w:p>
@@ -1618,8 +1659,22 @@
           <w:szCs w:val="24"/>
           <w:lang w:eastAsia="en-SG"/>
         </w:rPr>
-        <w:t>ificate to the version proposed by Soheil</w:t>
-      </w:r>
+        <w:t xml:space="preserve">ificate to the version proposed by </w:t>
+      </w:r>
+      <w:proofErr w:type="spellStart"/>
+      <w:r>
+        <w:rPr>
+          <w:rFonts w:ascii="Lato" w:eastAsia="Times New Roman" w:hAnsi="Lato" w:cs="Lato"/>
+          <w:b/>
+          <w:bCs/>
+          <w:color w:val="2D3B45"/>
+          <w:sz w:val="24"/>
+          <w:szCs w:val="24"/>
+          <w:lang w:eastAsia="en-SG"/>
+        </w:rPr>
+        <w:t>Soheil</w:t>
+      </w:r>
+      <w:proofErr w:type="spellEnd"/>
     </w:p>
     <w:p>
       <w:pPr>
@@ -1652,17 +1707,31 @@
           <w:lang w:eastAsia="en-SG"/>
         </w:rPr>
       </w:pPr>
-      <w:r>
-        <w:rPr>
-          <w:rFonts w:ascii="Lato" w:eastAsia="Times New Roman" w:hAnsi="Lato" w:cs="Lato"/>
-          <w:b/>
-          <w:bCs/>
-          <w:color w:val="2D3B45"/>
-          <w:sz w:val="24"/>
-          <w:szCs w:val="24"/>
-          <w:lang w:eastAsia="en-SG"/>
-        </w:rPr>
-        <w:t>Taryar:</w:t>
+      <w:proofErr w:type="spellStart"/>
+      <w:r>
+        <w:rPr>
+          <w:rFonts w:ascii="Lato" w:eastAsia="Times New Roman" w:hAnsi="Lato" w:cs="Lato"/>
+          <w:b/>
+          <w:bCs/>
+          <w:color w:val="2D3B45"/>
+          <w:sz w:val="24"/>
+          <w:szCs w:val="24"/>
+          <w:lang w:eastAsia="en-SG"/>
+        </w:rPr>
+        <w:t>Taryar</w:t>
+      </w:r>
+      <w:proofErr w:type="spellEnd"/>
+      <w:r>
+        <w:rPr>
+          <w:rFonts w:ascii="Lato" w:eastAsia="Times New Roman" w:hAnsi="Lato" w:cs="Lato"/>
+          <w:b/>
+          <w:bCs/>
+          <w:color w:val="2D3B45"/>
+          <w:sz w:val="24"/>
+          <w:szCs w:val="24"/>
+          <w:lang w:eastAsia="en-SG"/>
+        </w:rPr>
+        <w:t>:</w:t>
       </w:r>
     </w:p>
     <w:p>
@@ -2692,7 +2761,18 @@
                 <w:szCs w:val="24"/>
                 <w:lang w:eastAsia="en-SG"/>
               </w:rPr>
-              <w:t>- All of the stories in your sprint backlog are the right size: the size of each backlog item is less than half your forecast velocity for the sprint. If you noticed PBIs that are too large to get done in a sprint, you refined them by splitting them into smaller stories and estimating the smaller stories.</w:t>
+              <w:t xml:space="preserve">- All of the stories in your sprint backlog are the right size: the size of each backlog item is less than half your forecast velocity for the sprint. If you noticed PBIs that </w:t>
+            </w:r>
+            <w:r>
+              <w:rPr>
+                <w:rFonts w:ascii="Lato" w:eastAsia="Times New Roman" w:hAnsi="Lato" w:cs="Lato"/>
+                <w:color w:val="2D3B45"/>
+                <w:sz w:val="24"/>
+                <w:szCs w:val="24"/>
+                <w:lang w:eastAsia="en-SG"/>
+              </w:rPr>
+              <w:lastRenderedPageBreak/>
+              <w:t>are too large to get done in a sprint, you refined them by splitting them into smaller stories and estimating the smaller stories.</w:t>
             </w:r>
           </w:p>
         </w:tc>
@@ -2816,7 +2896,6 @@
                 <w:szCs w:val="24"/>
                 <w:lang w:eastAsia="en-SG"/>
               </w:rPr>
-              <w:lastRenderedPageBreak/>
               <w:t>- You decomposed user stories into developer tasks (1 point). The tasks are clearly listed in your sprint backlog (1 point).</w:t>
             </w:r>
           </w:p>
@@ -2941,7 +3020,73 @@
                 <w:szCs w:val="24"/>
                 <w:lang w:eastAsia="en-SG"/>
               </w:rPr>
-              <w:t>- Your sprint backlog, including both the user stories and developer tasks, is represented in a kanban board (1 point). The URL of the kanban board is documented in your README (1 point). Course staff can view the kanban board (1 point).</w:t>
+              <w:t xml:space="preserve">- Your sprint backlog, including both the user stories and developer tasks, is represented in a </w:t>
+            </w:r>
+            <w:proofErr w:type="spellStart"/>
+            <w:r>
+              <w:rPr>
+                <w:rFonts w:ascii="Lato" w:eastAsia="Times New Roman" w:hAnsi="Lato" w:cs="Lato"/>
+                <w:color w:val="2D3B45"/>
+                <w:sz w:val="24"/>
+                <w:szCs w:val="24"/>
+                <w:lang w:eastAsia="en-SG"/>
+              </w:rPr>
+              <w:t>kanban</w:t>
+            </w:r>
+            <w:proofErr w:type="spellEnd"/>
+            <w:r>
+              <w:rPr>
+                <w:rFonts w:ascii="Lato" w:eastAsia="Times New Roman" w:hAnsi="Lato" w:cs="Lato"/>
+                <w:color w:val="2D3B45"/>
+                <w:sz w:val="24"/>
+                <w:szCs w:val="24"/>
+                <w:lang w:eastAsia="en-SG"/>
+              </w:rPr>
+              <w:t xml:space="preserve"> board (1 point). The URL of the </w:t>
+            </w:r>
+            <w:proofErr w:type="spellStart"/>
+            <w:r>
+              <w:rPr>
+                <w:rFonts w:ascii="Lato" w:eastAsia="Times New Roman" w:hAnsi="Lato" w:cs="Lato"/>
+                <w:color w:val="2D3B45"/>
+                <w:sz w:val="24"/>
+                <w:szCs w:val="24"/>
+                <w:lang w:eastAsia="en-SG"/>
+              </w:rPr>
+              <w:t>kanban</w:t>
+            </w:r>
+            <w:proofErr w:type="spellEnd"/>
+            <w:r>
+              <w:rPr>
+                <w:rFonts w:ascii="Lato" w:eastAsia="Times New Roman" w:hAnsi="Lato" w:cs="Lato"/>
+                <w:color w:val="2D3B45"/>
+                <w:sz w:val="24"/>
+                <w:szCs w:val="24"/>
+                <w:lang w:eastAsia="en-SG"/>
+              </w:rPr>
+              <w:t xml:space="preserve"> board is documented in your README (1 point). Course staff can view the </w:t>
+            </w:r>
+            <w:proofErr w:type="spellStart"/>
+            <w:r>
+              <w:rPr>
+                <w:rFonts w:ascii="Lato" w:eastAsia="Times New Roman" w:hAnsi="Lato" w:cs="Lato"/>
+                <w:color w:val="2D3B45"/>
+                <w:sz w:val="24"/>
+                <w:szCs w:val="24"/>
+                <w:lang w:eastAsia="en-SG"/>
+              </w:rPr>
+              <w:t>kanban</w:t>
+            </w:r>
+            <w:proofErr w:type="spellEnd"/>
+            <w:r>
+              <w:rPr>
+                <w:rFonts w:ascii="Lato" w:eastAsia="Times New Roman" w:hAnsi="Lato" w:cs="Lato"/>
+                <w:color w:val="2D3B45"/>
+                <w:sz w:val="24"/>
+                <w:szCs w:val="24"/>
+                <w:lang w:eastAsia="en-SG"/>
+              </w:rPr>
+              <w:t xml:space="preserve"> board (1 point).</w:t>
             </w:r>
           </w:p>
         </w:tc>
@@ -3065,7 +3210,95 @@
                 <w:szCs w:val="24"/>
                 <w:lang w:eastAsia="en-SG"/>
               </w:rPr>
-              <w:t>- You have a sprint burndown chart. On the x-axis, you display time markers in units of 1 day. On the y-axis, you display story points remaining to get done. There is a linear curve descending from left to right; the leftmost point of the curve is number of story points in your sprint at sprint day 1; the rightmost point is 0 story points remaining on the last day of the sprint. The burndown chart, or the URL of the burndown chart, is document in your README. Course staff can view the burndown chart. (1 point for each sentence you complete)</w:t>
+              <w:t xml:space="preserve">- You have a sprint </w:t>
+            </w:r>
+            <w:proofErr w:type="spellStart"/>
+            <w:r>
+              <w:rPr>
+                <w:rFonts w:ascii="Lato" w:eastAsia="Times New Roman" w:hAnsi="Lato" w:cs="Lato"/>
+                <w:color w:val="2D3B45"/>
+                <w:sz w:val="24"/>
+                <w:szCs w:val="24"/>
+                <w:lang w:eastAsia="en-SG"/>
+              </w:rPr>
+              <w:t>burndown</w:t>
+            </w:r>
+            <w:proofErr w:type="spellEnd"/>
+            <w:r>
+              <w:rPr>
+                <w:rFonts w:ascii="Lato" w:eastAsia="Times New Roman" w:hAnsi="Lato" w:cs="Lato"/>
+                <w:color w:val="2D3B45"/>
+                <w:sz w:val="24"/>
+                <w:szCs w:val="24"/>
+                <w:lang w:eastAsia="en-SG"/>
+              </w:rPr>
+              <w:t xml:space="preserve"> chart. On the x-axis, you display time markers in units of 1 day. On the y-axis, you display story points remaining to get done. There is a linear curve descending from left to right; the leftmost point of the curve is number of story points in your sprint at sprint day 1; the rightmost point is 0 story points remaining on the last day of the sprint. The </w:t>
+            </w:r>
+            <w:proofErr w:type="spellStart"/>
+            <w:r>
+              <w:rPr>
+                <w:rFonts w:ascii="Lato" w:eastAsia="Times New Roman" w:hAnsi="Lato" w:cs="Lato"/>
+                <w:color w:val="2D3B45"/>
+                <w:sz w:val="24"/>
+                <w:szCs w:val="24"/>
+                <w:lang w:eastAsia="en-SG"/>
+              </w:rPr>
+              <w:t>burndown</w:t>
+            </w:r>
+            <w:proofErr w:type="spellEnd"/>
+            <w:r>
+              <w:rPr>
+                <w:rFonts w:ascii="Lato" w:eastAsia="Times New Roman" w:hAnsi="Lato" w:cs="Lato"/>
+                <w:color w:val="2D3B45"/>
+                <w:sz w:val="24"/>
+                <w:szCs w:val="24"/>
+                <w:lang w:eastAsia="en-SG"/>
+              </w:rPr>
+              <w:t xml:space="preserve"> chart, or the URL of the </w:t>
+            </w:r>
+            <w:proofErr w:type="spellStart"/>
+            <w:r>
+              <w:rPr>
+                <w:rFonts w:ascii="Lato" w:eastAsia="Times New Roman" w:hAnsi="Lato" w:cs="Lato"/>
+                <w:color w:val="2D3B45"/>
+                <w:sz w:val="24"/>
+                <w:szCs w:val="24"/>
+                <w:lang w:eastAsia="en-SG"/>
+              </w:rPr>
+              <w:t>burndown</w:t>
+            </w:r>
+            <w:proofErr w:type="spellEnd"/>
+            <w:r>
+              <w:rPr>
+                <w:rFonts w:ascii="Lato" w:eastAsia="Times New Roman" w:hAnsi="Lato" w:cs="Lato"/>
+                <w:color w:val="2D3B45"/>
+                <w:sz w:val="24"/>
+                <w:szCs w:val="24"/>
+                <w:lang w:eastAsia="en-SG"/>
+              </w:rPr>
+              <w:t xml:space="preserve"> chart, is document in your README. Course staff can view the </w:t>
+            </w:r>
+            <w:proofErr w:type="spellStart"/>
+            <w:r>
+              <w:rPr>
+                <w:rFonts w:ascii="Lato" w:eastAsia="Times New Roman" w:hAnsi="Lato" w:cs="Lato"/>
+                <w:color w:val="2D3B45"/>
+                <w:sz w:val="24"/>
+                <w:szCs w:val="24"/>
+                <w:lang w:eastAsia="en-SG"/>
+              </w:rPr>
+              <w:t>burndown</w:t>
+            </w:r>
+            <w:proofErr w:type="spellEnd"/>
+            <w:r>
+              <w:rPr>
+                <w:rFonts w:ascii="Lato" w:eastAsia="Times New Roman" w:hAnsi="Lato" w:cs="Lato"/>
+                <w:color w:val="2D3B45"/>
+                <w:sz w:val="24"/>
+                <w:szCs w:val="24"/>
+                <w:lang w:eastAsia="en-SG"/>
+              </w:rPr>
+              <w:t xml:space="preserve"> chart. (1 point for each sentence you complete)</w:t>
             </w:r>
           </w:p>
         </w:tc>
@@ -3685,7 +3918,29 @@
                 <w:szCs w:val="24"/>
                 <w:lang w:eastAsia="en-SG"/>
               </w:rPr>
-              <w:t>- Every day during the sprint, update your sprint task board and burndown chart. Provide evidence (URLs or images) in your README to show that you did this. (1 point for each time you updated your tracking indicators, up to a maximum of 2 points)</w:t>
+              <w:t xml:space="preserve">- Every day during the sprint, update your sprint task board and </w:t>
+            </w:r>
+            <w:proofErr w:type="spellStart"/>
+            <w:r>
+              <w:rPr>
+                <w:rFonts w:ascii="Lato" w:eastAsia="Times New Roman" w:hAnsi="Lato" w:cs="Lato"/>
+                <w:color w:val="2D3B45"/>
+                <w:sz w:val="24"/>
+                <w:szCs w:val="24"/>
+                <w:lang w:eastAsia="en-SG"/>
+              </w:rPr>
+              <w:t>burndown</w:t>
+            </w:r>
+            <w:proofErr w:type="spellEnd"/>
+            <w:r>
+              <w:rPr>
+                <w:rFonts w:ascii="Lato" w:eastAsia="Times New Roman" w:hAnsi="Lato" w:cs="Lato"/>
+                <w:color w:val="2D3B45"/>
+                <w:sz w:val="24"/>
+                <w:szCs w:val="24"/>
+                <w:lang w:eastAsia="en-SG"/>
+              </w:rPr>
+              <w:t xml:space="preserve"> chart. Provide evidence (URLs or images) in your README to show that you did this. (1 point for each time you updated your tracking indicators, up to a maximum of 2 points)</w:t>
             </w:r>
           </w:p>
         </w:tc>
@@ -3809,7 +4064,18 @@
                 <w:szCs w:val="24"/>
                 <w:lang w:eastAsia="en-SG"/>
               </w:rPr>
-              <w:t>Pair- or Mob-Programming: There is evidence that you paired or mobbed on your code. The evidence could be a photo or video of your team working together, or it could be some other kind of evidence. The evidence is included in your README. (1 point for each team member who participated, up to a maximum of 5 points)</w:t>
+              <w:t xml:space="preserve">Pair- or Mob-Programming: There is evidence that you paired or mobbed on your code. The evidence could be a photo or video of your team working together, or it </w:t>
+            </w:r>
+            <w:r>
+              <w:rPr>
+                <w:rFonts w:ascii="Lato" w:eastAsia="Times New Roman" w:hAnsi="Lato" w:cs="Lato"/>
+                <w:color w:val="2D3B45"/>
+                <w:sz w:val="24"/>
+                <w:szCs w:val="24"/>
+                <w:lang w:eastAsia="en-SG"/>
+              </w:rPr>
+              <w:lastRenderedPageBreak/>
+              <w:t>could be some other kind of evidence. The evidence is included in your README. (1 point for each team member who participated, up to a maximum of 5 points)</w:t>
             </w:r>
           </w:p>
         </w:tc>
@@ -3933,7 +4199,6 @@
                 <w:szCs w:val="24"/>
                 <w:lang w:eastAsia="en-SG"/>
               </w:rPr>
-              <w:lastRenderedPageBreak/>
               <w:t>Test-Driven Development: There is evidence that you are building your product test-first. There is at least 1 BDD/A-TDD test in your test suite, and it passes. There are at least 30 micro-scale unit tests in your test suite, and they all pass. (1 point for the BDD test. 1 point for each *new* unit test that you created in this sprint, up to a maximum of 10 points)</w:t>
             </w:r>
           </w:p>
@@ -5780,7 +6045,7 @@
 </file>
 
 <file path=word/numbering.xml><?xml version="1.0" encoding="utf-8"?>
-<w:numbering xmlns:wpc="http://schemas.microsoft.com/office/word/2010/wordprocessingCanvas" xmlns:cx="http://schemas.microsoft.com/office/drawing/2014/chartex" xmlns:cx1="http://schemas.microsoft.com/office/drawing/2015/9/8/chartex" xmlns:cx2="http://schemas.microsoft.com/office/drawing/2015/10/21/chartex" xmlns:cx3="http://schemas.microsoft.com/office/drawing/2016/5/9/chartex" xmlns:cx4="http://schemas.microsoft.com/office/drawing/2016/5/10/chartex" xmlns:cx5="http://schemas.microsoft.com/office/drawing/2016/5/11/chartex" xmlns:cx6="http://schemas.microsoft.com/office/drawing/2016/5/12/chartex" xmlns:cx7="http://schemas.microsoft.com/office/drawing/2016/5/13/chartex" xmlns:cx8="http://schemas.microsoft.com/office/drawing/2016/5/14/chartex" xmlns:mc="http://schemas.openxmlformats.org/markup-compatibility/2006" xmlns:aink="http://schemas.microsoft.com/office/drawing/2016/ink" xmlns:am3d="http://schemas.microsoft.com/office/drawing/2017/model3d" xmlns:o="urn:schemas-microsoft-com:office:office" xmlns:r="http://schemas.openxmlformats.org/officeDocument/2006/relationships" xmlns:m="http://schemas.openxmlformats.org/officeDocument/2006/math" xmlns:v="urn:schemas-microsoft-com:vml" xmlns:wp14="http://schemas.microsoft.com/office/word/2010/wordprocessingDrawing" xmlns:wp="http://schemas.openxmlformats.org/drawingml/2006/wordprocessingDrawing" xmlns:w10="urn:schemas-microsoft-com:office:word" xmlns:w="http://schemas.openxmlformats.org/wordprocessingml/2006/main" xmlns:w14="http://schemas.microsoft.com/office/word/2010/wordml" xmlns:w15="http://schemas.microsoft.com/office/word/2012/wordml" xmlns:w16cex="http://schemas.microsoft.com/office/word/2018/wordml/cex" xmlns:w16cid="http://schemas.microsoft.com/office/word/2016/wordml/cid" xmlns:w16="http://schemas.microsoft.com/office/word/2018/wordml" xmlns:w16sdtdh="http://schemas.microsoft.com/office/word/2020/wordml/sdtdatahash" xmlns:w16se="http://schemas.microsoft.com/office/word/2015/wordml/symex" xmlns:wpg="http://schemas.microsoft.com/office/word/2010/wordprocessingGroup" xmlns:wpi="http://schemas.microsoft.com/office/word/2010/wordprocessingInk" xmlns:wne="http://schemas.microsoft.com/office/word/2006/wordml" xmlns:wps="http://schemas.microsoft.com/office/word/2010/wordprocessingShape" mc:Ignorable="w14 w15 w16se w16cid w16 w16cex w16sdtdh wp14">
+<w:numbering xmlns:wpc="http://schemas.microsoft.com/office/word/2010/wordprocessingCanvas" xmlns:cx="http://schemas.microsoft.com/office/drawing/2014/chartex" xmlns:cx1="http://schemas.microsoft.com/office/drawing/2015/9/8/chartex" xmlns:mc="http://schemas.openxmlformats.org/markup-compatibility/2006" xmlns:o="urn:schemas-microsoft-com:office:office" xmlns:r="http://schemas.openxmlformats.org/officeDocument/2006/relationships" xmlns:m="http://schemas.openxmlformats.org/officeDocument/2006/math" xmlns:v="urn:schemas-microsoft-com:vml" xmlns:wp14="http://schemas.microsoft.com/office/word/2010/wordprocessingDrawing" xmlns:wp="http://schemas.openxmlformats.org/drawingml/2006/wordprocessingDrawing" xmlns:w10="urn:schemas-microsoft-com:office:word" xmlns:w="http://schemas.openxmlformats.org/wordprocessingml/2006/main" xmlns:w14="http://schemas.microsoft.com/office/word/2010/wordml" xmlns:w15="http://schemas.microsoft.com/office/word/2012/wordml" xmlns:w16se="http://schemas.microsoft.com/office/word/2015/wordml/symex" xmlns:wpg="http://schemas.microsoft.com/office/word/2010/wordprocessingGroup" xmlns:wpi="http://schemas.microsoft.com/office/word/2010/wordprocessingInk" xmlns:wne="http://schemas.microsoft.com/office/word/2006/wordml" xmlns:wps="http://schemas.microsoft.com/office/word/2010/wordprocessingShape" mc:Ignorable="w14 w15 w16se wp14">
   <w:abstractNum w:abstractNumId="0" w15:restartNumberingAfterBreak="0">
     <w:nsid w:val="028D778F"/>
     <w:multiLevelType w:val="hybridMultilevel"/>
@@ -6644,7 +6909,7 @@
 </file>
 
 <file path=word/styles.xml><?xml version="1.0" encoding="utf-8"?>
-<w:styles xmlns:mc="http://schemas.openxmlformats.org/markup-compatibility/2006" xmlns:r="http://schemas.openxmlformats.org/officeDocument/2006/relationships" xmlns:w="http://schemas.openxmlformats.org/wordprocessingml/2006/main" xmlns:w14="http://schemas.microsoft.com/office/word/2010/wordml" xmlns:w15="http://schemas.microsoft.com/office/word/2012/wordml" xmlns:w16cex="http://schemas.microsoft.com/office/word/2018/wordml/cex" xmlns:w16cid="http://schemas.microsoft.com/office/word/2016/wordml/cid" xmlns:w16="http://schemas.microsoft.com/office/word/2018/wordml" xmlns:w16sdtdh="http://schemas.microsoft.com/office/word/2020/wordml/sdtdatahash" xmlns:w16se="http://schemas.microsoft.com/office/word/2015/wordml/symex" mc:Ignorable="w14 w15 w16se w16cid w16 w16cex w16sdtdh">
+<w:styles xmlns:mc="http://schemas.openxmlformats.org/markup-compatibility/2006" xmlns:r="http://schemas.openxmlformats.org/officeDocument/2006/relationships" xmlns:w="http://schemas.openxmlformats.org/wordprocessingml/2006/main" xmlns:w14="http://schemas.microsoft.com/office/word/2010/wordml" xmlns:w15="http://schemas.microsoft.com/office/word/2012/wordml" xmlns:w16se="http://schemas.microsoft.com/office/word/2015/wordml/symex" mc:Ignorable="w14 w15 w16se">
   <w:docDefaults>
     <w:rPrDefault>
       <w:rPr>
@@ -6660,7 +6925,7 @@
       </w:pPr>
     </w:pPrDefault>
   </w:docDefaults>
-  <w:latentStyles w:defLockedState="0" w:defUIPriority="99" w:defSemiHidden="0" w:defUnhideWhenUsed="0" w:defQFormat="0" w:count="376">
+  <w:latentStyles w:defLockedState="0" w:defUIPriority="99" w:defSemiHidden="0" w:defUnhideWhenUsed="0" w:defQFormat="0" w:count="371">
     <w:lsdException w:name="Normal" w:uiPriority="0" w:qFormat="1"/>
     <w:lsdException w:name="heading 1" w:uiPriority="9" w:qFormat="1"/>
     <w:lsdException w:name="heading 2" w:semiHidden="1" w:uiPriority="9" w:unhideWhenUsed="1" w:qFormat="1"/>
@@ -7032,11 +7297,6 @@
     <w:lsdException w:name="List Table 5 Dark Accent 6" w:uiPriority="50"/>
     <w:lsdException w:name="List Table 6 Colorful Accent 6" w:uiPriority="51"/>
     <w:lsdException w:name="List Table 7 Colorful Accent 6" w:uiPriority="52"/>
-    <w:lsdException w:name="Mention" w:semiHidden="1" w:unhideWhenUsed="1"/>
-    <w:lsdException w:name="Smart Hyperlink" w:semiHidden="1" w:unhideWhenUsed="1"/>
-    <w:lsdException w:name="Hashtag" w:semiHidden="1" w:unhideWhenUsed="1"/>
-    <w:lsdException w:name="Unresolved Mention" w:semiHidden="1" w:unhideWhenUsed="1"/>
-    <w:lsdException w:name="Smart Link" w:semiHidden="1" w:unhideWhenUsed="1"/>
   </w:latentStyles>
   <w:style w:type="paragraph" w:default="1" w:styleId="Normal">
     <w:name w:val="Normal"/>
@@ -7105,7 +7365,7 @@
       <w:u w:val="single"/>
     </w:rPr>
   </w:style>
-  <w:style w:type="character" w:styleId="UnresolvedMention">
+  <w:style w:type="character" w:customStyle="1" w:styleId="UnresolvedMention">
     <w:name w:val="Unresolved Mention"/>
     <w:basedOn w:val="DefaultParagraphFont"/>
     <w:uiPriority w:val="99"/>

</xml_diff>